<commit_message>
Server Quizz App und Pflichtenheft Verbesserung
</commit_message>
<xml_diff>
--- a/Dokumente/Pflichtenheft.docx
+++ b/Dokumente/Pflichtenheft.docx
@@ -11,6 +11,8 @@
           <w:b/>
         </w:rPr>
       </w:pPr>
+      <w:bookmarkStart w:id="0" w:name="_GoBack"/>
+      <w:bookmarkEnd w:id="0"/>
       <w:r>
         <w:rPr>
           <w:b/>
@@ -1590,42 +1592,42 @@
           <w:numId w:val="0"/>
         </w:numPr>
       </w:pPr>
-      <w:bookmarkStart w:id="0" w:name="_Toc164172944"/>
-      <w:bookmarkStart w:id="1" w:name="_Toc526320898"/>
-      <w:bookmarkStart w:id="2" w:name="_Toc526322501"/>
-      <w:bookmarkStart w:id="3" w:name="_Toc526322517"/>
-      <w:bookmarkStart w:id="4" w:name="_Toc526322807"/>
-      <w:bookmarkStart w:id="5" w:name="_Toc1510944"/>
+      <w:bookmarkStart w:id="1" w:name="_Toc164172944"/>
+      <w:bookmarkStart w:id="2" w:name="_Toc526320898"/>
+      <w:bookmarkStart w:id="3" w:name="_Toc526322501"/>
+      <w:bookmarkStart w:id="4" w:name="_Toc526322517"/>
+      <w:bookmarkStart w:id="5" w:name="_Toc526322807"/>
+      <w:bookmarkStart w:id="6" w:name="_Toc1510944"/>
       <w:r>
         <w:lastRenderedPageBreak/>
         <w:t>Konzept und Rahmenbedingungen</w:t>
       </w:r>
-      <w:bookmarkEnd w:id="0"/>
       <w:bookmarkEnd w:id="1"/>
       <w:bookmarkEnd w:id="2"/>
       <w:bookmarkEnd w:id="3"/>
       <w:bookmarkEnd w:id="4"/>
       <w:bookmarkEnd w:id="5"/>
+      <w:bookmarkEnd w:id="6"/>
     </w:p>
     <w:p>
       <w:pPr>
         <w:pStyle w:val="berschrift2"/>
       </w:pPr>
-      <w:bookmarkStart w:id="6" w:name="_Toc164172945"/>
-      <w:bookmarkStart w:id="7" w:name="_Toc526320899"/>
-      <w:bookmarkStart w:id="8" w:name="_Toc526322502"/>
-      <w:bookmarkStart w:id="9" w:name="_Toc526322518"/>
-      <w:bookmarkStart w:id="10" w:name="_Toc526322808"/>
-      <w:bookmarkStart w:id="11" w:name="_Toc1510945"/>
+      <w:bookmarkStart w:id="7" w:name="_Toc164172945"/>
+      <w:bookmarkStart w:id="8" w:name="_Toc526320899"/>
+      <w:bookmarkStart w:id="9" w:name="_Toc526322502"/>
+      <w:bookmarkStart w:id="10" w:name="_Toc526322518"/>
+      <w:bookmarkStart w:id="11" w:name="_Toc526322808"/>
+      <w:bookmarkStart w:id="12" w:name="_Toc1510945"/>
       <w:r>
         <w:t>Ziele des Anbieters</w:t>
       </w:r>
-      <w:bookmarkEnd w:id="6"/>
       <w:bookmarkEnd w:id="7"/>
       <w:bookmarkEnd w:id="8"/>
       <w:bookmarkEnd w:id="9"/>
       <w:bookmarkEnd w:id="10"/>
       <w:bookmarkEnd w:id="11"/>
+      <w:bookmarkEnd w:id="12"/>
       <w:r>
         <w:t xml:space="preserve"> </w:t>
       </w:r>
@@ -2402,21 +2404,21 @@
       <w:pPr>
         <w:pStyle w:val="berschrift2"/>
       </w:pPr>
-      <w:bookmarkStart w:id="12" w:name="_Toc164172946"/>
-      <w:bookmarkStart w:id="13" w:name="_Toc526320900"/>
-      <w:bookmarkStart w:id="14" w:name="_Toc526322503"/>
-      <w:bookmarkStart w:id="15" w:name="_Toc526322519"/>
-      <w:bookmarkStart w:id="16" w:name="_Toc526322809"/>
-      <w:bookmarkStart w:id="17" w:name="_Toc1510946"/>
+      <w:bookmarkStart w:id="13" w:name="_Toc164172946"/>
+      <w:bookmarkStart w:id="14" w:name="_Toc526320900"/>
+      <w:bookmarkStart w:id="15" w:name="_Toc526322503"/>
+      <w:bookmarkStart w:id="16" w:name="_Toc526322519"/>
+      <w:bookmarkStart w:id="17" w:name="_Toc526322809"/>
+      <w:bookmarkStart w:id="18" w:name="_Toc1510946"/>
       <w:r>
         <w:t>Ziele und Nutzen des Anwenders</w:t>
       </w:r>
-      <w:bookmarkEnd w:id="12"/>
       <w:bookmarkEnd w:id="13"/>
       <w:bookmarkEnd w:id="14"/>
       <w:bookmarkEnd w:id="15"/>
       <w:bookmarkEnd w:id="16"/>
       <w:bookmarkEnd w:id="17"/>
+      <w:bookmarkEnd w:id="18"/>
     </w:p>
     <w:p>
       <w:r>
@@ -2448,35 +2450,35 @@
       <w:pPr>
         <w:pStyle w:val="berschrift2"/>
       </w:pPr>
-      <w:bookmarkStart w:id="18" w:name="_Toc164172949"/>
-      <w:bookmarkStart w:id="19" w:name="_Toc526320902"/>
-      <w:bookmarkStart w:id="20" w:name="_Toc526322504"/>
-      <w:bookmarkStart w:id="21" w:name="_Toc526322520"/>
-      <w:bookmarkStart w:id="22" w:name="_Toc526322810"/>
+      <w:bookmarkStart w:id="19" w:name="_Toc164172949"/>
+      <w:bookmarkStart w:id="20" w:name="_Toc526320902"/>
+      <w:bookmarkStart w:id="21" w:name="_Toc526322504"/>
+      <w:bookmarkStart w:id="22" w:name="_Toc526322520"/>
+      <w:bookmarkStart w:id="23" w:name="_Toc526322810"/>
       <w:r>
         <w:br w:type="page"/>
       </w:r>
-      <w:bookmarkStart w:id="23" w:name="_Toc1510947"/>
+      <w:bookmarkStart w:id="24" w:name="_Toc1510947"/>
       <w:r>
         <w:lastRenderedPageBreak/>
         <w:t>Ressourcen</w:t>
       </w:r>
-      <w:bookmarkEnd w:id="18"/>
       <w:bookmarkEnd w:id="19"/>
       <w:bookmarkEnd w:id="20"/>
       <w:bookmarkEnd w:id="21"/>
       <w:bookmarkEnd w:id="22"/>
       <w:bookmarkEnd w:id="23"/>
+      <w:bookmarkEnd w:id="24"/>
     </w:p>
     <w:p>
       <w:pPr>
         <w:pStyle w:val="berschrift3"/>
       </w:pPr>
-      <w:bookmarkStart w:id="24" w:name="_Toc1510948"/>
+      <w:bookmarkStart w:id="25" w:name="_Toc1510948"/>
       <w:r>
         <w:t>Technologien</w:t>
       </w:r>
-      <w:bookmarkEnd w:id="24"/>
+      <w:bookmarkEnd w:id="25"/>
     </w:p>
     <w:p>
       <w:pPr>
@@ -2591,11 +2593,11 @@
       <w:pPr>
         <w:pStyle w:val="berschrift3"/>
       </w:pPr>
-      <w:bookmarkStart w:id="25" w:name="_Toc1510949"/>
+      <w:bookmarkStart w:id="26" w:name="_Toc1510949"/>
       <w:r>
         <w:t>Software Programme</w:t>
       </w:r>
-      <w:bookmarkEnd w:id="25"/>
+      <w:bookmarkEnd w:id="26"/>
     </w:p>
     <w:p>
       <w:pPr>
@@ -2685,14 +2687,14 @@
       <w:pPr>
         <w:pStyle w:val="berschrift2"/>
       </w:pPr>
-      <w:bookmarkStart w:id="26" w:name="_Toc1510950"/>
+      <w:bookmarkStart w:id="27" w:name="_Toc1510950"/>
       <w:r>
         <w:t xml:space="preserve">Technische </w:t>
       </w:r>
       <w:r>
         <w:t>Vorgehensweise für Nutzer</w:t>
       </w:r>
-      <w:bookmarkEnd w:id="26"/>
+      <w:bookmarkEnd w:id="27"/>
     </w:p>
     <w:p>
       <w:pPr>
@@ -2765,12 +2767,7 @@
         <w:t>Wenn die Nutzer Einsicht auf die Datenbank haben wollen, können sie die MySQL Datenbank</w:t>
       </w:r>
       <w:r>
-        <w:t xml:space="preserve"> mittels Konsolenbefehlen </w:t>
-      </w:r>
-      <w:bookmarkStart w:id="27" w:name="_GoBack"/>
-      <w:bookmarkEnd w:id="27"/>
-      <w:r>
-        <w:t>erreichen. Grundsätzlich ist dies jedoch nicht notwendig</w:t>
+        <w:t xml:space="preserve"> mittels Konsolenbefehlen erreichen. Grundsätzlich ist dies jedoch nicht notwendig</w:t>
       </w:r>
       <w:r>
         <w:t>, da sich der Java Server um die Datenbank kümmert.</w:t>
@@ -2914,10 +2911,10 @@
               <w:t>Datenbankmodell</w:t>
             </w:r>
             <w:r>
-              <w:t xml:space="preserve"> bzw. Klassenmodell</w:t>
+              <w:t xml:space="preserve"> </w:t>
             </w:r>
             <w:r>
-              <w:t xml:space="preserve"> erstellt</w:t>
+              <w:t>erstellt</w:t>
             </w:r>
           </w:p>
           <w:p>
@@ -8337,7 +8334,7 @@
 </file>
 
 <file path=customXml/itemProps1.xml><?xml version="1.0" encoding="utf-8"?>
-<ds:datastoreItem xmlns:ds="http://schemas.openxmlformats.org/officeDocument/2006/customXml" ds:itemID="{3C6EE166-08F5-4C59-BDEF-A2B3B8E7DF77}">
+<ds:datastoreItem xmlns:ds="http://schemas.openxmlformats.org/officeDocument/2006/customXml" ds:itemID="{0489A3D5-DABD-405F-886E-EFA30E45FD9D}">
   <ds:schemaRefs>
     <ds:schemaRef ds:uri="http://schemas.openxmlformats.org/officeDocument/2006/bibliography"/>
   </ds:schemaRefs>

</xml_diff>